<commit_message>
day 4 - session notes, page object, datatable, updated
</commit_message>
<xml_diff>
--- a/target/BDD Cucumber Session Notes.docx
+++ b/target/BDD Cucumber Session Notes.docx
@@ -2083,14 +2083,7 @@
           <w:szCs w:val="26"/>
         </w:rPr>
         <w:tab/>
-        <w:t xml:space="preserve">Project - </w:t>
-      </w:r>
-      <w:r>
-        <w:rPr>
-          <w:sz w:val="26"/>
-          <w:szCs w:val="26"/>
-        </w:rPr>
-        <w:t>UpperCamelCase</w:t>
+        <w:t>Project - UpperCamelCase</w:t>
       </w:r>
     </w:p>
     <w:p>
@@ -2164,14 +2157,7 @@
           <w:szCs w:val="26"/>
         </w:rPr>
         <w:tab/>
-        <w:t xml:space="preserve">Class - </w:t>
-      </w:r>
-      <w:r>
-        <w:rPr>
-          <w:sz w:val="26"/>
-          <w:szCs w:val="26"/>
-        </w:rPr>
-        <w:t>UpperCamelCase</w:t>
+        <w:t>Class - UpperCamelCase</w:t>
       </w:r>
     </w:p>
     <w:p>
@@ -3551,6 +3537,128 @@
       <w:pPr>
         <w:pStyle w:val="ListParagraph"/>
         <w:numPr>
+          <w:ilvl w:val="1"/>
+          <w:numId w:val="7"/>
+        </w:numPr>
+        <w:rPr>
+          <w:sz w:val="26"/>
+          <w:szCs w:val="26"/>
+        </w:rPr>
+      </w:pPr>
+      <w:r>
+        <w:rPr>
+          <w:sz w:val="26"/>
+          <w:szCs w:val="26"/>
+        </w:rPr>
+        <w:t>@BeforeAll</w:t>
+      </w:r>
+    </w:p>
+    <w:p>
+      <w:pPr>
+        <w:pStyle w:val="ListParagraph"/>
+        <w:numPr>
+          <w:ilvl w:val="1"/>
+          <w:numId w:val="7"/>
+        </w:numPr>
+        <w:rPr>
+          <w:sz w:val="26"/>
+          <w:szCs w:val="26"/>
+        </w:rPr>
+      </w:pPr>
+      <w:r>
+        <w:rPr>
+          <w:sz w:val="26"/>
+          <w:szCs w:val="26"/>
+        </w:rPr>
+        <w:t>@AfterAll</w:t>
+      </w:r>
+    </w:p>
+    <w:p>
+      <w:pPr>
+        <w:pStyle w:val="ListParagraph"/>
+        <w:numPr>
+          <w:ilvl w:val="1"/>
+          <w:numId w:val="7"/>
+        </w:numPr>
+        <w:rPr>
+          <w:sz w:val="26"/>
+          <w:szCs w:val="26"/>
+        </w:rPr>
+      </w:pPr>
+      <w:r>
+        <w:rPr>
+          <w:sz w:val="26"/>
+          <w:szCs w:val="26"/>
+        </w:rPr>
+        <w:t xml:space="preserve">@BeforeStep - </w:t>
+      </w:r>
+      <w:r>
+        <w:rPr>
+          <w:sz w:val="26"/>
+          <w:szCs w:val="26"/>
+        </w:rPr>
+        <w:t xml:space="preserve">runs before each </w:t>
+      </w:r>
+      <w:r>
+        <w:rPr>
+          <w:sz w:val="26"/>
+          <w:szCs w:val="26"/>
+        </w:rPr>
+        <w:t>step</w:t>
+      </w:r>
+    </w:p>
+    <w:p>
+      <w:pPr>
+        <w:pStyle w:val="ListParagraph"/>
+        <w:numPr>
+          <w:ilvl w:val="1"/>
+          <w:numId w:val="7"/>
+        </w:numPr>
+        <w:rPr>
+          <w:sz w:val="26"/>
+          <w:szCs w:val="26"/>
+        </w:rPr>
+      </w:pPr>
+      <w:r>
+        <w:rPr>
+          <w:sz w:val="26"/>
+          <w:szCs w:val="26"/>
+        </w:rPr>
+        <w:t xml:space="preserve">@AfterStep - </w:t>
+      </w:r>
+      <w:r>
+        <w:rPr>
+          <w:sz w:val="26"/>
+          <w:szCs w:val="26"/>
+        </w:rPr>
+        <w:t>runs after</w:t>
+      </w:r>
+      <w:r>
+        <w:rPr>
+          <w:sz w:val="26"/>
+          <w:szCs w:val="26"/>
+        </w:rPr>
+        <w:t xml:space="preserve"> </w:t>
+      </w:r>
+      <w:r>
+        <w:rPr>
+          <w:sz w:val="26"/>
+          <w:szCs w:val="26"/>
+        </w:rPr>
+        <w:t xml:space="preserve">each </w:t>
+      </w:r>
+      <w:r>
+        <w:rPr>
+          <w:sz w:val="26"/>
+          <w:szCs w:val="26"/>
+        </w:rPr>
+        <w:t>step</w:t>
+      </w:r>
+    </w:p>
+    <w:p>
+      <w:pPr>
+        <w:pStyle w:val="ListParagraph"/>
+        <w:numPr>
           <w:ilvl w:val="0"/>
           <w:numId w:val="7"/>
         </w:numPr>
@@ -3705,6 +3813,53 @@
           <w:sz w:val="26"/>
           <w:szCs w:val="26"/>
         </w:rPr>
+        <w:t xml:space="preserve">Plugin – html report, pretty, progress </w:t>
+      </w:r>
+    </w:p>
+    <w:p>
+      <w:pPr>
+        <w:pStyle w:val="ListParagraph"/>
+        <w:ind w:left="810"/>
+        <w:rPr>
+          <w:sz w:val="26"/>
+          <w:szCs w:val="26"/>
+        </w:rPr>
+      </w:pPr>
+    </w:p>
+    <w:p>
+      <w:pPr>
+        <w:pStyle w:val="ListParagraph"/>
+        <w:ind w:left="810"/>
+        <w:rPr>
+          <w:sz w:val="26"/>
+          <w:szCs w:val="26"/>
+        </w:rPr>
+      </w:pPr>
+      <w:bookmarkStart w:id="3" w:name="_GoBack"/>
+      <w:bookmarkEnd w:id="3"/>
+    </w:p>
+    <w:p>
+      <w:pPr>
+        <w:pStyle w:val="ListParagraph"/>
+        <w:ind w:left="810"/>
+        <w:rPr>
+          <w:sz w:val="26"/>
+          <w:szCs w:val="26"/>
+        </w:rPr>
+      </w:pPr>
+    </w:p>
+    <w:p>
+      <w:pPr>
+        <w:rPr>
+          <w:sz w:val="26"/>
+          <w:szCs w:val="26"/>
+        </w:rPr>
+      </w:pPr>
+      <w:r>
+        <w:rPr>
+          <w:sz w:val="26"/>
+          <w:szCs w:val="26"/>
+        </w:rPr>
         <w:t xml:space="preserve">Page Object Model:- </w:t>
       </w:r>
       <w:r>
@@ -3824,7 +3979,6 @@
           <w:szCs w:val="26"/>
         </w:rPr>
       </w:pPr>
-      <w:bookmarkStart w:id="3" w:name="_GoBack"/>
       <w:r>
         <w:rPr>
           <w:sz w:val="26"/>
@@ -3833,7 +3987,6 @@
         <w:t xml:space="preserve">Collecting webelements/locators at class level or in different file as a object repository. </w:t>
       </w:r>
     </w:p>
-    <w:bookmarkEnd w:id="3"/>
     <w:p>
       <w:pPr>
         <w:rPr>
@@ -4563,6 +4716,7 @@
           <w:sz w:val="26"/>
           <w:szCs w:val="26"/>
         </w:rPr>
+        <w:lastRenderedPageBreak/>
         <w:t xml:space="preserve">Applicable for all findelement and findelements method. </w:t>
       </w:r>
     </w:p>
@@ -6418,6 +6572,7 @@
           <w:sz w:val="24"/>
           <w:szCs w:val="24"/>
         </w:rPr>
+        <w:lastRenderedPageBreak/>
         <w:t xml:space="preserve">Feature: </w:t>
       </w:r>
       <w:r>
@@ -6661,7 +6816,6 @@
           <w:sz w:val="24"/>
           <w:szCs w:val="24"/>
         </w:rPr>
-        <w:lastRenderedPageBreak/>
         <w:t xml:space="preserve">      | sat         | brother      |      </w:t>
       </w:r>
       <w:r>

</xml_diff>